<commit_message>
Cahier des charges P2
</commit_message>
<xml_diff>
--- a/Rapport/Rapport.docx
+++ b/Rapport/Rapport.docx
@@ -1,6 +1,6 @@
 
 <file path=word/document.xml><?xml version="1.0" encoding="utf-8"?>
-<w:document xmlns:wpc="http://schemas.microsoft.com/office/word/2010/wordprocessingCanvas" xmlns:cx="http://schemas.microsoft.com/office/drawing/2014/chartex" xmlns:cx1="http://schemas.microsoft.com/office/drawing/2015/9/8/chartex" xmlns:cx2="http://schemas.microsoft.com/office/drawing/2015/10/21/chartex" xmlns:cx3="http://schemas.microsoft.com/office/drawing/2016/5/9/chartex" xmlns:cx4="http://schemas.microsoft.com/office/drawing/2016/5/10/chartex" xmlns:cx5="http://schemas.microsoft.com/office/drawing/2016/5/11/chartex" xmlns:cx6="http://schemas.microsoft.com/office/drawing/2016/5/12/chartex" xmlns:cx7="http://schemas.microsoft.com/office/drawing/2016/5/13/chartex" xmlns:cx8="http://schemas.microsoft.com/office/drawing/2016/5/14/chartex" xmlns:mc="http://schemas.openxmlformats.org/markup-compatibility/2006" xmlns:aink="http://schemas.microsoft.com/office/drawing/2016/ink" xmlns:am3d="http://schemas.microsoft.com/office/drawing/2017/model3d" xmlns:o="urn:schemas-microsoft-com:office:office" xmlns:r="http://schemas.openxmlformats.org/officeDocument/2006/relationships" xmlns:m="http://schemas.openxmlformats.org/officeDocument/2006/math" xmlns:v="urn:schemas-microsoft-com:vml" xmlns:wp14="http://schemas.microsoft.com/office/word/2010/wordprocessingDrawing" xmlns:wp="http://schemas.openxmlformats.org/drawingml/2006/wordprocessingDrawing" xmlns:w10="urn:schemas-microsoft-com:office:word" xmlns:w="http://schemas.openxmlformats.org/wordprocessingml/2006/main" xmlns:w14="http://schemas.microsoft.com/office/word/2010/wordml" xmlns:w15="http://schemas.microsoft.com/office/word/2012/wordml" xmlns:w16cex="http://schemas.microsoft.com/office/word/2018/wordml/cex" xmlns:w16cid="http://schemas.microsoft.com/office/word/2016/wordml/cid" xmlns:w16="http://schemas.microsoft.com/office/word/2018/wordml" xmlns:w16sdtdh="http://schemas.microsoft.com/office/word/2020/wordml/sdtdatahash" xmlns:w16se="http://schemas.microsoft.com/office/word/2015/wordml/symex" xmlns:wpg="http://schemas.microsoft.com/office/word/2010/wordprocessingGroup" xmlns:wpi="http://schemas.microsoft.com/office/word/2010/wordprocessingInk" xmlns:wne="http://schemas.microsoft.com/office/word/2006/wordml" xmlns:wps="http://schemas.microsoft.com/office/word/2010/wordprocessingShape" mc:Ignorable="w14 w15 w16se w16cid w16 w16cex w16sdtdh wp14">
+<w:document xmlns:wpc="http://schemas.microsoft.com/office/word/2010/wordprocessingCanvas" xmlns:cx="http://schemas.microsoft.com/office/drawing/2014/chartex" xmlns:cx1="http://schemas.microsoft.com/office/drawing/2015/9/8/chartex" xmlns:cx2="http://schemas.microsoft.com/office/drawing/2015/10/21/chartex" xmlns:cx3="http://schemas.microsoft.com/office/drawing/2016/5/9/chartex" xmlns:cx4="http://schemas.microsoft.com/office/drawing/2016/5/10/chartex" xmlns:cx5="http://schemas.microsoft.com/office/drawing/2016/5/11/chartex" xmlns:cx6="http://schemas.microsoft.com/office/drawing/2016/5/12/chartex" xmlns:cx7="http://schemas.microsoft.com/office/drawing/2016/5/13/chartex" xmlns:cx8="http://schemas.microsoft.com/office/drawing/2016/5/14/chartex" xmlns:mc="http://schemas.openxmlformats.org/markup-compatibility/2006" xmlns:aink="http://schemas.microsoft.com/office/drawing/2016/ink" xmlns:am3d="http://schemas.microsoft.com/office/drawing/2017/model3d" xmlns:o="urn:schemas-microsoft-com:office:office" xmlns:oel="http://schemas.microsoft.com/office/2019/extlst" xmlns:r="http://schemas.openxmlformats.org/officeDocument/2006/relationships" xmlns:m="http://schemas.openxmlformats.org/officeDocument/2006/math" xmlns:v="urn:schemas-microsoft-com:vml" xmlns:wp14="http://schemas.microsoft.com/office/word/2010/wordprocessingDrawing" xmlns:wp="http://schemas.openxmlformats.org/drawingml/2006/wordprocessingDrawing" xmlns:w10="urn:schemas-microsoft-com:office:word" xmlns:w="http://schemas.openxmlformats.org/wordprocessingml/2006/main" xmlns:w14="http://schemas.microsoft.com/office/word/2010/wordml" xmlns:w15="http://schemas.microsoft.com/office/word/2012/wordml" xmlns:w16cex="http://schemas.microsoft.com/office/word/2018/wordml/cex" xmlns:w16cid="http://schemas.microsoft.com/office/word/2016/wordml/cid" xmlns:w16="http://schemas.microsoft.com/office/word/2018/wordml" xmlns:w16sdtdh="http://schemas.microsoft.com/office/word/2020/wordml/sdtdatahash" xmlns:w16se="http://schemas.microsoft.com/office/word/2015/wordml/symex" xmlns:wpg="http://schemas.microsoft.com/office/word/2010/wordprocessingGroup" xmlns:wpi="http://schemas.microsoft.com/office/word/2010/wordprocessingInk" xmlns:wne="http://schemas.microsoft.com/office/word/2006/wordml" xmlns:wps="http://schemas.microsoft.com/office/word/2010/wordprocessingShape" mc:Ignorable="w14 w15 w16se w16cid w16 w16cex w16sdtdh wp14">
   <w:body>
     <w:p>
       <w:pPr>
@@ -21,7 +21,7 @@
           <w:lang w:val="fr-FR"/>
         </w:rPr>
       </w:pPr>
-      <w:hyperlink r:id="rId4" w:history="1">
+      <w:hyperlink r:id="rId5" w:history="1">
         <w:r>
           <w:rPr>
             <w:rStyle w:val="Lienhypertexte"/>
@@ -76,6 +76,82 @@
         <w:t>la photo.</w:t>
       </w:r>
     </w:p>
+    <w:p>
+      <w:pPr>
+        <w:rPr>
+          <w:lang w:val="fr-FR"/>
+        </w:rPr>
+      </w:pPr>
+    </w:p>
+    <w:p>
+      <w:pPr>
+        <w:rPr>
+          <w:lang w:val="fr-FR"/>
+        </w:rPr>
+      </w:pPr>
+    </w:p>
+    <w:p>
+      <w:pPr>
+        <w:rPr>
+          <w:lang w:val="fr-FR"/>
+        </w:rPr>
+      </w:pPr>
+      <w:r>
+        <w:rPr>
+          <w:lang w:val="fr-FR"/>
+        </w:rPr>
+        <w:t>Ariel :</w:t>
+      </w:r>
+    </w:p>
+    <w:p>
+      <w:pPr>
+        <w:rPr>
+          <w:lang w:val="fr-FR"/>
+        </w:rPr>
+      </w:pPr>
+      <w:r>
+        <w:rPr>
+          <w:lang w:val="fr-FR"/>
+        </w:rPr>
+        <w:t xml:space="preserve">Datasets </w:t>
+      </w:r>
+      <w:r>
+        <w:rPr>
+          <w:lang w:val="fr-FR"/>
+        </w:rPr>
+        <w:sym w:font="Wingdings" w:char="F0E0"/>
+      </w:r>
+      <w:r>
+        <w:rPr>
+          <w:lang w:val="fr-FR"/>
+        </w:rPr>
+        <w:t xml:space="preserve"> API </w:t>
+      </w:r>
+      <w:r>
+        <w:rPr>
+          <w:lang w:val="fr-FR"/>
+        </w:rPr>
+        <w:t>Generated Photos (limite à 30) du coup</w:t>
+      </w:r>
+      <w:r>
+        <w:rPr>
+          <w:lang w:val="fr-FR"/>
+        </w:rPr>
+        <w:t xml:space="preserve"> scrapp le site pour avoir</w:t>
+      </w:r>
+      <w:r>
+        <w:rPr>
+          <w:lang w:val="fr-FR"/>
+        </w:rPr>
+        <w:t xml:space="preserve"> plus d’images</w:t>
+      </w:r>
+      <w:r>
+        <w:rPr>
+          <w:lang w:val="fr-FR"/>
+        </w:rPr>
+        <w:t xml:space="preserve"> (en 256 par 256)</w:t>
+      </w:r>
+    </w:p>
     <w:sectPr>
       <w:pgSz w:w="11906" w:h="16838"/>
       <w:pgMar w:top="1417" w:right="1417" w:bottom="1417" w:left="1417" w:header="708" w:footer="708" w:gutter="0"/>
@@ -84,6 +160,126 @@
     </w:sectPr>
   </w:body>
 </w:document>
+</file>
+
+<file path=word/numbering.xml><?xml version="1.0" encoding="utf-8"?>
+<w:numbering xmlns:wpc="http://schemas.microsoft.com/office/word/2010/wordprocessingCanvas" xmlns:cx="http://schemas.microsoft.com/office/drawing/2014/chartex" xmlns:cx1="http://schemas.microsoft.com/office/drawing/2015/9/8/chartex" xmlns:cx2="http://schemas.microsoft.com/office/drawing/2015/10/21/chartex" xmlns:cx3="http://schemas.microsoft.com/office/drawing/2016/5/9/chartex" xmlns:cx4="http://schemas.microsoft.com/office/drawing/2016/5/10/chartex" xmlns:cx5="http://schemas.microsoft.com/office/drawing/2016/5/11/chartex" xmlns:cx6="http://schemas.microsoft.com/office/drawing/2016/5/12/chartex" xmlns:cx7="http://schemas.microsoft.com/office/drawing/2016/5/13/chartex" xmlns:cx8="http://schemas.microsoft.com/office/drawing/2016/5/14/chartex" xmlns:mc="http://schemas.openxmlformats.org/markup-compatibility/2006" xmlns:aink="http://schemas.microsoft.com/office/drawing/2016/ink" xmlns:am3d="http://schemas.microsoft.com/office/drawing/2017/model3d" xmlns:o="urn:schemas-microsoft-com:office:office" xmlns:oel="http://schemas.microsoft.com/office/2019/extlst" xmlns:r="http://schemas.openxmlformats.org/officeDocument/2006/relationships" xmlns:m="http://schemas.openxmlformats.org/officeDocument/2006/math" xmlns:v="urn:schemas-microsoft-com:vml" xmlns:wp14="http://schemas.microsoft.com/office/word/2010/wordprocessingDrawing" xmlns:wp="http://schemas.openxmlformats.org/drawingml/2006/wordprocessingDrawing" xmlns:w10="urn:schemas-microsoft-com:office:word" xmlns:w="http://schemas.openxmlformats.org/wordprocessingml/2006/main" xmlns:w14="http://schemas.microsoft.com/office/word/2010/wordml" xmlns:w15="http://schemas.microsoft.com/office/word/2012/wordml" xmlns:w16cex="http://schemas.microsoft.com/office/word/2018/wordml/cex" xmlns:w16cid="http://schemas.microsoft.com/office/word/2016/wordml/cid" xmlns:w16="http://schemas.microsoft.com/office/word/2018/wordml" xmlns:w16sdtdh="http://schemas.microsoft.com/office/word/2020/wordml/sdtdatahash" xmlns:w16se="http://schemas.microsoft.com/office/word/2015/wordml/symex" xmlns:wpg="http://schemas.microsoft.com/office/word/2010/wordprocessingGroup" xmlns:wpi="http://schemas.microsoft.com/office/word/2010/wordprocessingInk" xmlns:wne="http://schemas.microsoft.com/office/word/2006/wordml" xmlns:wps="http://schemas.microsoft.com/office/word/2010/wordprocessingShape" mc:Ignorable="w14 w15 w16se w16cid w16 w16cex w16sdtdh wp14">
+  <w:abstractNum w:abstractNumId="0" w15:restartNumberingAfterBreak="0">
+    <w:nsid w:val="6B2539F4"/>
+    <w:multiLevelType w:val="hybridMultilevel"/>
+    <w:tmpl w:val="C58E8DE8"/>
+    <w:lvl w:ilvl="0" w:tplc="4B0A46CE">
+      <w:numFmt w:val="bullet"/>
+      <w:lvlText w:val="-"/>
+      <w:lvlJc w:val="left"/>
+      <w:pPr>
+        <w:ind w:left="720" w:hanging="360"/>
+      </w:pPr>
+      <w:rPr>
+        <w:rFonts w:ascii="Calibri" w:eastAsiaTheme="minorHAnsi" w:hAnsi="Calibri" w:cs="Calibri" w:hint="default"/>
+      </w:rPr>
+    </w:lvl>
+    <w:lvl w:ilvl="1" w:tplc="040C0003" w:tentative="1">
+      <w:start w:val="1"/>
+      <w:numFmt w:val="bullet"/>
+      <w:lvlText w:val="o"/>
+      <w:lvlJc w:val="left"/>
+      <w:pPr>
+        <w:ind w:left="1440" w:hanging="360"/>
+      </w:pPr>
+      <w:rPr>
+        <w:rFonts w:ascii="Courier New" w:hAnsi="Courier New" w:cs="Courier New" w:hint="default"/>
+      </w:rPr>
+    </w:lvl>
+    <w:lvl w:ilvl="2" w:tplc="040C0005" w:tentative="1">
+      <w:start w:val="1"/>
+      <w:numFmt w:val="bullet"/>
+      <w:lvlText w:val=""/>
+      <w:lvlJc w:val="left"/>
+      <w:pPr>
+        <w:ind w:left="2160" w:hanging="360"/>
+      </w:pPr>
+      <w:rPr>
+        <w:rFonts w:ascii="Wingdings" w:hAnsi="Wingdings" w:hint="default"/>
+      </w:rPr>
+    </w:lvl>
+    <w:lvl w:ilvl="3" w:tplc="040C0001" w:tentative="1">
+      <w:start w:val="1"/>
+      <w:numFmt w:val="bullet"/>
+      <w:lvlText w:val=""/>
+      <w:lvlJc w:val="left"/>
+      <w:pPr>
+        <w:ind w:left="2880" w:hanging="360"/>
+      </w:pPr>
+      <w:rPr>
+        <w:rFonts w:ascii="Symbol" w:hAnsi="Symbol" w:hint="default"/>
+      </w:rPr>
+    </w:lvl>
+    <w:lvl w:ilvl="4" w:tplc="040C0003" w:tentative="1">
+      <w:start w:val="1"/>
+      <w:numFmt w:val="bullet"/>
+      <w:lvlText w:val="o"/>
+      <w:lvlJc w:val="left"/>
+      <w:pPr>
+        <w:ind w:left="3600" w:hanging="360"/>
+      </w:pPr>
+      <w:rPr>
+        <w:rFonts w:ascii="Courier New" w:hAnsi="Courier New" w:cs="Courier New" w:hint="default"/>
+      </w:rPr>
+    </w:lvl>
+    <w:lvl w:ilvl="5" w:tplc="040C0005" w:tentative="1">
+      <w:start w:val="1"/>
+      <w:numFmt w:val="bullet"/>
+      <w:lvlText w:val=""/>
+      <w:lvlJc w:val="left"/>
+      <w:pPr>
+        <w:ind w:left="4320" w:hanging="360"/>
+      </w:pPr>
+      <w:rPr>
+        <w:rFonts w:ascii="Wingdings" w:hAnsi="Wingdings" w:hint="default"/>
+      </w:rPr>
+    </w:lvl>
+    <w:lvl w:ilvl="6" w:tplc="040C0001" w:tentative="1">
+      <w:start w:val="1"/>
+      <w:numFmt w:val="bullet"/>
+      <w:lvlText w:val=""/>
+      <w:lvlJc w:val="left"/>
+      <w:pPr>
+        <w:ind w:left="5040" w:hanging="360"/>
+      </w:pPr>
+      <w:rPr>
+        <w:rFonts w:ascii="Symbol" w:hAnsi="Symbol" w:hint="default"/>
+      </w:rPr>
+    </w:lvl>
+    <w:lvl w:ilvl="7" w:tplc="040C0003" w:tentative="1">
+      <w:start w:val="1"/>
+      <w:numFmt w:val="bullet"/>
+      <w:lvlText w:val="o"/>
+      <w:lvlJc w:val="left"/>
+      <w:pPr>
+        <w:ind w:left="5760" w:hanging="360"/>
+      </w:pPr>
+      <w:rPr>
+        <w:rFonts w:ascii="Courier New" w:hAnsi="Courier New" w:cs="Courier New" w:hint="default"/>
+      </w:rPr>
+    </w:lvl>
+    <w:lvl w:ilvl="8" w:tplc="040C0005" w:tentative="1">
+      <w:start w:val="1"/>
+      <w:numFmt w:val="bullet"/>
+      <w:lvlText w:val=""/>
+      <w:lvlJc w:val="left"/>
+      <w:pPr>
+        <w:ind w:left="6480" w:hanging="360"/>
+      </w:pPr>
+      <w:rPr>
+        <w:rFonts w:ascii="Wingdings" w:hAnsi="Wingdings" w:hint="default"/>
+      </w:rPr>
+    </w:lvl>
+  </w:abstractNum>
+  <w:num w:numId="1" w16cid:durableId="989595054">
+    <w:abstractNumId w:val="0"/>
+  </w:num>
+</w:numbering>
 </file>
 
 <file path=word/styles.xml><?xml version="1.0" encoding="utf-8"?>
@@ -538,6 +734,17 @@
       <w:shd w:val="clear" w:color="auto" w:fill="E1DFDD"/>
     </w:rPr>
   </w:style>
+  <w:style w:type="paragraph" w:styleId="Paragraphedeliste">
+    <w:name w:val="List Paragraph"/>
+    <w:basedOn w:val="Normal"/>
+    <w:uiPriority w:val="34"/>
+    <w:qFormat/>
+    <w:rsid w:val="00A31312"/>
+    <w:pPr>
+      <w:ind w:left="720"/>
+      <w:contextualSpacing/>
+    </w:pPr>
+  </w:style>
 </w:styles>
 </file>
 

</xml_diff>